<commit_message>
We changed the solve for 1st task and now we are working on tasks of second level. Deadline is so soon, so we need to be a bit faster.
</commit_message>
<xml_diff>
--- a/Пояснение к решению отборочного тура хакатона.docx
+++ b/Пояснение к решению отборочного тура хакатона.docx
@@ -3,55 +3,383 @@
 <w:document xmlns:wpc="http://schemas.microsoft.com/office/word/2010/wordprocessingCanvas" xmlns:cx="http://schemas.microsoft.com/office/drawing/2014/chartex" xmlns:cx1="http://schemas.microsoft.com/office/drawing/2015/9/8/chartex" xmlns:cx2="http://schemas.microsoft.com/office/drawing/2015/10/21/chartex" xmlns:cx3="http://schemas.microsoft.com/office/drawing/2016/5/9/chartex" xmlns:cx4="http://schemas.microsoft.com/office/drawing/2016/5/10/chartex" xmlns:cx5="http://schemas.microsoft.com/office/drawing/2016/5/11/chartex" xmlns:cx6="http://schemas.microsoft.com/office/drawing/2016/5/12/chartex" xmlns:cx7="http://schemas.microsoft.com/office/drawing/2016/5/13/chartex" xmlns:cx8="http://schemas.microsoft.com/office/drawing/2016/5/14/chartex" xmlns:mc="http://schemas.openxmlformats.org/markup-compatibility/2006" xmlns:aink="http://schemas.microsoft.com/office/drawing/2016/ink" xmlns:am3d="http://schemas.microsoft.com/office/drawing/2017/model3d" xmlns:o="urn:schemas-microsoft-com:office:office" xmlns:oel="http://schemas.microsoft.com/office/2019/extlst" xmlns:r="http://schemas.openxmlformats.org/officeDocument/2006/relationships" xmlns:m="http://schemas.openxmlformats.org/officeDocument/2006/math" xmlns:v="urn:schemas-microsoft-com:vml" xmlns:wp14="http://schemas.microsoft.com/office/word/2010/wordprocessingDrawing" xmlns:wp="http://schemas.openxmlformats.org/drawingml/2006/wordprocessingDrawing" xmlns:w10="urn:schemas-microsoft-com:office:word" xmlns:w="http://schemas.openxmlformats.org/wordprocessingml/2006/main" xmlns:w14="http://schemas.microsoft.com/office/word/2010/wordml" xmlns:w15="http://schemas.microsoft.com/office/word/2012/wordml" xmlns:w16cex="http://schemas.microsoft.com/office/word/2018/wordml/cex" xmlns:w16cid="http://schemas.microsoft.com/office/word/2016/wordml/cid" xmlns:w16="http://schemas.microsoft.com/office/word/2018/wordml" xmlns:w16sdtdh="http://schemas.microsoft.com/office/word/2020/wordml/sdtdatahash" xmlns:w16se="http://schemas.microsoft.com/office/word/2015/wordml/symex" xmlns:wpg="http://schemas.microsoft.com/office/word/2010/wordprocessingGroup" xmlns:wpi="http://schemas.microsoft.com/office/word/2010/wordprocessingInk" xmlns:wne="http://schemas.microsoft.com/office/word/2006/wordml" xmlns:wps="http://schemas.microsoft.com/office/word/2010/wordprocessingShape" mc:Ignorable="w14 w15 w16se w16cid w16 w16cex w16sdtdh wp14">
   <w:body>
     <w:p>
-      <w:r>
-        <w:t xml:space="preserve">Пояснение к решению отборочного тура </w:t>
-      </w:r>
-      <w:proofErr w:type="spellStart"/>
-      <w:r>
-        <w:t>хакатона</w:t>
-      </w:r>
-      <w:proofErr w:type="spellEnd"/>
-      <w:r>
-        <w:t xml:space="preserve"> «</w:t>
-      </w:r>
-      <w:r>
-        <w:rPr>
-          <w:lang w:val="en-US"/>
-        </w:rPr>
-        <w:t>IT</w:t>
-      </w:r>
-      <w:r>
-        <w:t>-</w:t>
-      </w:r>
-      <w:r>
-        <w:rPr>
-          <w:lang w:val="en-US"/>
-        </w:rPr>
-        <w:t>Education</w:t>
-      </w:r>
-      <w:r>
-        <w:t xml:space="preserve"> </w:t>
-      </w:r>
-      <w:r>
-        <w:rPr>
-          <w:lang w:val="en-US"/>
-        </w:rPr>
-        <w:t>HACK</w:t>
-      </w:r>
-      <w:r>
-        <w:t>»</w:t>
-      </w:r>
-      <w:r>
-        <w:t xml:space="preserve"> </w:t>
-      </w:r>
-      <w:r>
-        <w:t>по направлению «Искусственный интеллект».</w:t>
+      <w:pPr>
+        <w:spacing w:after="0" w:line="360" w:lineRule="auto"/>
+        <w:jc w:val="center"/>
+        <w:rPr>
+          <w:rFonts w:asciiTheme="majorHAnsi" w:hAnsiTheme="majorHAnsi" w:cs="Times New Roman"/>
+          <w:sz w:val="28"/>
+          <w:szCs w:val="28"/>
+        </w:rPr>
+      </w:pPr>
+      <w:r>
+        <w:rPr>
+          <w:rFonts w:asciiTheme="majorHAnsi" w:hAnsiTheme="majorHAnsi" w:cs="Times New Roman"/>
+          <w:sz w:val="28"/>
+          <w:szCs w:val="28"/>
+        </w:rPr>
+        <w:t>Муниципальное автономное общеобразовательное учреждение</w:t>
       </w:r>
     </w:p>
     <w:p>
       <w:pPr>
-        <w:rPr>
+        <w:spacing w:after="0" w:line="360" w:lineRule="auto"/>
+        <w:jc w:val="center"/>
+        <w:rPr>
+          <w:rFonts w:asciiTheme="majorHAnsi" w:hAnsiTheme="majorHAnsi" w:cs="Times New Roman"/>
+          <w:sz w:val="28"/>
+          <w:szCs w:val="28"/>
+        </w:rPr>
+      </w:pPr>
+      <w:r>
+        <w:rPr>
+          <w:rFonts w:asciiTheme="majorHAnsi" w:hAnsiTheme="majorHAnsi" w:cs="Times New Roman"/>
+          <w:sz w:val="28"/>
+          <w:szCs w:val="28"/>
+        </w:rPr>
+        <w:t>«Лицей инновационных технологий»</w:t>
+      </w:r>
+    </w:p>
+    <w:p>
+      <w:pPr>
+        <w:spacing w:before="3000"/>
+        <w:rPr>
+          <w:rFonts w:asciiTheme="majorHAnsi" w:hAnsiTheme="majorHAnsi"/>
+          <w:sz w:val="28"/>
+          <w:szCs w:val="28"/>
+        </w:rPr>
+      </w:pPr>
+    </w:p>
+    <w:p>
+      <w:pPr>
+        <w:spacing w:before="360" w:after="360" w:line="360" w:lineRule="auto"/>
+        <w:jc w:val="center"/>
+        <w:rPr>
+          <w:rFonts w:asciiTheme="majorHAnsi" w:hAnsiTheme="majorHAnsi" w:cs="Times New Roman"/>
+          <w:b/>
+          <w:bCs/>
+          <w:sz w:val="36"/>
+          <w:szCs w:val="36"/>
+        </w:rPr>
+      </w:pPr>
+      <w:r>
+        <w:rPr>
+          <w:rFonts w:asciiTheme="majorHAnsi" w:hAnsiTheme="majorHAnsi" w:cs="Times New Roman"/>
+          <w:b/>
+          <w:bCs/>
+          <w:sz w:val="36"/>
+          <w:szCs w:val="36"/>
+        </w:rPr>
+        <w:t xml:space="preserve">Пояснительная записка к решению задания отборочного этапа </w:t>
+      </w:r>
+      <w:proofErr w:type="spellStart"/>
+      <w:r>
+        <w:rPr>
+          <w:rFonts w:asciiTheme="majorHAnsi" w:hAnsiTheme="majorHAnsi" w:cs="Times New Roman"/>
+          <w:b/>
+          <w:bCs/>
+          <w:sz w:val="36"/>
+          <w:szCs w:val="36"/>
+        </w:rPr>
+        <w:t>хакатона</w:t>
+      </w:r>
+      <w:proofErr w:type="spellEnd"/>
+      <w:r>
+        <w:rPr>
+          <w:rFonts w:asciiTheme="majorHAnsi" w:hAnsiTheme="majorHAnsi" w:cs="Times New Roman"/>
+          <w:b/>
+          <w:bCs/>
+          <w:sz w:val="36"/>
+          <w:szCs w:val="36"/>
+        </w:rPr>
+        <w:t xml:space="preserve"> «</w:t>
+      </w:r>
+      <w:r>
+        <w:rPr>
+          <w:rFonts w:asciiTheme="majorHAnsi" w:hAnsiTheme="majorHAnsi" w:cs="Times New Roman"/>
+          <w:b/>
+          <w:bCs/>
+          <w:sz w:val="36"/>
+          <w:szCs w:val="36"/>
+        </w:rPr>
+        <w:t>IT-Education HACK</w:t>
+      </w:r>
+      <w:r>
+        <w:rPr>
+          <w:rFonts w:asciiTheme="majorHAnsi" w:hAnsiTheme="majorHAnsi" w:cs="Times New Roman"/>
+          <w:b/>
+          <w:bCs/>
+          <w:sz w:val="36"/>
+          <w:szCs w:val="36"/>
+        </w:rPr>
+        <w:t>» по направлению «Искусственный интеллект».</w:t>
+      </w:r>
+    </w:p>
+    <w:p>
+      <w:pPr>
+        <w:spacing w:before="1680" w:after="0"/>
+        <w:jc w:val="right"/>
+        <w:rPr>
+          <w:rFonts w:asciiTheme="majorHAnsi" w:hAnsiTheme="majorHAnsi"/>
+          <w:sz w:val="28"/>
+          <w:szCs w:val="28"/>
+        </w:rPr>
+      </w:pPr>
+    </w:p>
+    <w:p>
+      <w:pPr>
+        <w:spacing w:after="0" w:line="360" w:lineRule="auto"/>
+        <w:ind w:left="5245"/>
+        <w:jc w:val="right"/>
+        <w:rPr>
+          <w:rFonts w:asciiTheme="majorHAnsi" w:hAnsiTheme="majorHAnsi" w:cs="Times New Roman"/>
+          <w:sz w:val="28"/>
+          <w:szCs w:val="28"/>
+        </w:rPr>
+      </w:pPr>
+      <w:r>
+        <w:rPr>
+          <w:rFonts w:asciiTheme="majorHAnsi" w:hAnsiTheme="majorHAnsi" w:cs="Times New Roman"/>
+          <w:sz w:val="28"/>
+          <w:szCs w:val="28"/>
+        </w:rPr>
+        <w:t>Выполнил</w:t>
+      </w:r>
+      <w:r>
+        <w:rPr>
+          <w:rFonts w:asciiTheme="majorHAnsi" w:hAnsiTheme="majorHAnsi" w:cs="Times New Roman"/>
+          <w:sz w:val="28"/>
+          <w:szCs w:val="28"/>
+        </w:rPr>
+        <w:t>и</w:t>
+      </w:r>
+      <w:r>
+        <w:rPr>
+          <w:rFonts w:asciiTheme="majorHAnsi" w:hAnsiTheme="majorHAnsi" w:cs="Times New Roman"/>
+          <w:sz w:val="28"/>
+          <w:szCs w:val="28"/>
+        </w:rPr>
+        <w:t xml:space="preserve">: Кучун Дмитрий, </w:t>
+      </w:r>
+      <w:r>
+        <w:rPr>
+          <w:rFonts w:asciiTheme="majorHAnsi" w:hAnsiTheme="majorHAnsi" w:cs="Times New Roman"/>
+          <w:sz w:val="28"/>
+          <w:szCs w:val="28"/>
+        </w:rPr>
+        <w:t>Свиридов Георгий, Павлюченко Артем, Павлов Александр</w:t>
+      </w:r>
+    </w:p>
+    <w:p>
+      <w:pPr>
+        <w:spacing w:after="0" w:line="360" w:lineRule="auto"/>
+        <w:ind w:left="5245"/>
+        <w:jc w:val="right"/>
+        <w:rPr>
+          <w:rFonts w:asciiTheme="majorHAnsi" w:hAnsiTheme="majorHAnsi" w:cs="Times New Roman"/>
+          <w:sz w:val="28"/>
+          <w:szCs w:val="28"/>
+        </w:rPr>
+      </w:pPr>
+      <w:r>
+        <w:rPr>
+          <w:rFonts w:asciiTheme="majorHAnsi" w:hAnsiTheme="majorHAnsi" w:cs="Times New Roman"/>
+          <w:sz w:val="28"/>
+          <w:szCs w:val="28"/>
+        </w:rPr>
+        <w:t xml:space="preserve">Руководитель проекта: </w:t>
+      </w:r>
+      <w:r>
+        <w:rPr>
+          <w:rFonts w:asciiTheme="majorHAnsi" w:hAnsiTheme="majorHAnsi" w:cs="Times New Roman"/>
+          <w:sz w:val="28"/>
+          <w:szCs w:val="28"/>
+        </w:rPr>
+        <w:t>Назина Александра Александровна</w:t>
+      </w:r>
+      <w:r>
+        <w:rPr>
+          <w:rFonts w:asciiTheme="majorHAnsi" w:hAnsiTheme="majorHAnsi" w:cs="Times New Roman"/>
+          <w:sz w:val="28"/>
+          <w:szCs w:val="28"/>
+        </w:rPr>
+        <w:t xml:space="preserve">, учитель </w:t>
+      </w:r>
+    </w:p>
+    <w:p>
+      <w:pPr>
+        <w:spacing w:after="0" w:line="360" w:lineRule="auto"/>
+        <w:ind w:left="5245"/>
+        <w:jc w:val="right"/>
+        <w:rPr>
+          <w:rFonts w:asciiTheme="majorHAnsi" w:hAnsiTheme="majorHAnsi" w:cs="Times New Roman"/>
+          <w:sz w:val="28"/>
+          <w:szCs w:val="28"/>
+        </w:rPr>
+      </w:pPr>
+      <w:r>
+        <w:rPr>
+          <w:rFonts w:asciiTheme="majorHAnsi" w:hAnsiTheme="majorHAnsi" w:cs="Times New Roman"/>
+          <w:sz w:val="28"/>
+          <w:szCs w:val="28"/>
+        </w:rPr>
+        <w:t>информатики</w:t>
+      </w:r>
+      <w:r>
+        <w:rPr>
+          <w:rFonts w:asciiTheme="majorHAnsi" w:hAnsiTheme="majorHAnsi" w:cs="Times New Roman"/>
+          <w:sz w:val="28"/>
+          <w:szCs w:val="28"/>
+        </w:rPr>
+        <w:t xml:space="preserve"> и </w:t>
+      </w:r>
+      <w:r>
+        <w:rPr>
+          <w:rFonts w:asciiTheme="majorHAnsi" w:hAnsiTheme="majorHAnsi" w:cs="Times New Roman"/>
+          <w:sz w:val="28"/>
+          <w:szCs w:val="28"/>
+        </w:rPr>
+        <w:t>ИКТ.</w:t>
+      </w:r>
+    </w:p>
+    <w:p>
+      <w:pPr>
+        <w:jc w:val="center"/>
+        <w:rPr>
+          <w:rFonts w:asciiTheme="majorHAnsi" w:hAnsiTheme="majorHAnsi" w:cs="Times New Roman"/>
+          <w:sz w:val="28"/>
+          <w:szCs w:val="28"/>
+        </w:rPr>
+      </w:pPr>
+    </w:p>
+    <w:p>
+      <w:pPr>
+        <w:jc w:val="center"/>
+        <w:rPr>
+          <w:rFonts w:asciiTheme="majorHAnsi" w:hAnsiTheme="majorHAnsi" w:cs="Times New Roman"/>
+          <w:sz w:val="28"/>
+          <w:szCs w:val="28"/>
+        </w:rPr>
+      </w:pPr>
+    </w:p>
+    <w:p>
+      <w:pPr>
+        <w:rPr>
+          <w:rFonts w:asciiTheme="majorHAnsi" w:hAnsiTheme="majorHAnsi" w:cs="Times New Roman"/>
+          <w:sz w:val="28"/>
+          <w:szCs w:val="28"/>
           <w:lang w:val="en-US"/>
+        </w:rPr>
+      </w:pPr>
+    </w:p>
+    <w:p>
+      <w:pPr>
+        <w:jc w:val="center"/>
+        <w:rPr>
+          <w:rFonts w:asciiTheme="majorHAnsi" w:hAnsiTheme="majorHAnsi" w:cs="Times New Roman"/>
+          <w:sz w:val="28"/>
+          <w:szCs w:val="28"/>
+        </w:rPr>
+      </w:pPr>
+      <w:r>
+        <w:rPr>
+          <w:rFonts w:asciiTheme="majorHAnsi" w:hAnsiTheme="majorHAnsi" w:cs="Times New Roman"/>
+          <w:sz w:val="28"/>
+          <w:szCs w:val="28"/>
+        </w:rPr>
+        <w:t>Хабаровск, 2023 г.</w:t>
+      </w:r>
+    </w:p>
+    <w:sdt>
+      <w:sdtPr>
+        <w:id w:val="-1631547641"/>
+        <w:docPartObj>
+          <w:docPartGallery w:val="Table of Contents"/>
+          <w:docPartUnique/>
+        </w:docPartObj>
+      </w:sdtPr>
+      <w:sdtEndPr>
+        <w:rPr>
+          <w:rFonts w:asciiTheme="minorHAnsi" w:eastAsiaTheme="minorEastAsia" w:hAnsiTheme="minorHAnsi" w:cstheme="minorBidi"/>
+          <w:b/>
+          <w:bCs/>
+          <w:color w:val="auto"/>
+          <w:sz w:val="22"/>
+          <w:szCs w:val="22"/>
+          <w:lang w:eastAsia="zh-CN"/>
+        </w:rPr>
+      </w:sdtEndPr>
+      <w:sdtContent>
+        <w:p>
+          <w:pPr>
+            <w:pStyle w:val="ac"/>
+            <w:rPr>
+              <w:rFonts w:cs="Times New Roman"/>
+            </w:rPr>
+          </w:pPr>
+          <w:r>
+            <w:rPr>
+              <w:rFonts w:cs="Times New Roman"/>
+            </w:rPr>
+            <w:t>Оглавление</w:t>
+          </w:r>
+        </w:p>
+        <w:p>
+          <w:fldSimple w:instr=" TOC \o &quot;1-3&quot; \h \z \u ">
+            <w:r>
+              <w:rPr>
+                <w:b/>
+                <w:bCs/>
+                <w:noProof/>
+              </w:rPr>
+              <w:t>Элементы оглавления не найдены.</w:t>
+            </w:r>
+          </w:fldSimple>
+        </w:p>
+      </w:sdtContent>
+    </w:sdt>
+    <w:p>
+      <w:pPr>
+        <w:rPr>
+          <w:lang w:val="en-US"/>
+        </w:rPr>
+      </w:pPr>
+    </w:p>
+    <w:p>
+      <w:pPr>
+        <w:spacing w:line="259" w:lineRule="auto"/>
+        <w:rPr>
+          <w:lang w:val="en-US"/>
+        </w:rPr>
+      </w:pPr>
+      <w:r>
+        <w:rPr>
+          <w:lang w:val="en-US"/>
+        </w:rPr>
+        <w:br w:type="page"/>
+      </w:r>
+    </w:p>
+    <w:p>
+      <w:pPr>
+        <w:pStyle w:val="1"/>
+      </w:pPr>
+      <w:r>
+        <w:lastRenderedPageBreak/>
+        <w:t>Уровень 1</w:t>
+      </w:r>
+    </w:p>
+    <w:p>
+      <w:pPr>
+        <w:pStyle w:val="2"/>
+      </w:pPr>
+      <w:r>
+        <w:t>Задание 1</w:t>
+      </w:r>
+    </w:p>
+    <w:p>
+      <w:pPr>
+        <w:rPr>
+          <w:lang w:val="en-US" w:eastAsia="en-US"/>
         </w:rPr>
       </w:pPr>
     </w:p>
@@ -465,6 +793,16 @@
   <w:style w:type="paragraph" w:default="1" w:styleId="a">
     <w:name w:val="Normal"/>
     <w:qFormat/>
+    <w:rsid w:val="00340573"/>
+    <w:pPr>
+      <w:spacing w:line="256" w:lineRule="auto"/>
+    </w:pPr>
+    <w:rPr>
+      <w:rFonts w:eastAsiaTheme="minorEastAsia"/>
+      <w:kern w:val="0"/>
+      <w:lang w:eastAsia="zh-CN"/>
+      <w14:ligatures w14:val="none"/>
+    </w:rPr>
   </w:style>
   <w:style w:type="paragraph" w:styleId="1">
     <w:name w:val="heading 1"/>
@@ -477,14 +815,17 @@
     <w:pPr>
       <w:keepNext/>
       <w:keepLines/>
-      <w:spacing w:before="360" w:after="80"/>
+      <w:spacing w:before="360" w:after="80" w:line="259" w:lineRule="auto"/>
       <w:outlineLvl w:val="0"/>
     </w:pPr>
     <w:rPr>
       <w:rFonts w:asciiTheme="majorHAnsi" w:eastAsiaTheme="majorEastAsia" w:hAnsiTheme="majorHAnsi" w:cstheme="majorBidi"/>
       <w:color w:val="0F4761" w:themeColor="accent1" w:themeShade="BF"/>
+      <w:kern w:val="2"/>
       <w:sz w:val="40"/>
       <w:szCs w:val="40"/>
+      <w:lang w:eastAsia="en-US"/>
+      <w14:ligatures w14:val="standardContextual"/>
     </w:rPr>
   </w:style>
   <w:style w:type="paragraph" w:styleId="2">
@@ -493,21 +834,23 @@
     <w:next w:val="a"/>
     <w:link w:val="20"/>
     <w:uiPriority w:val="9"/>
-    <w:semiHidden/>
     <w:unhideWhenUsed/>
     <w:qFormat/>
     <w:rsid w:val="009C6167"/>
     <w:pPr>
       <w:keepNext/>
       <w:keepLines/>
-      <w:spacing w:before="160" w:after="80"/>
+      <w:spacing w:before="160" w:after="80" w:line="259" w:lineRule="auto"/>
       <w:outlineLvl w:val="1"/>
     </w:pPr>
     <w:rPr>
       <w:rFonts w:asciiTheme="majorHAnsi" w:eastAsiaTheme="majorEastAsia" w:hAnsiTheme="majorHAnsi" w:cstheme="majorBidi"/>
       <w:color w:val="0F4761" w:themeColor="accent1" w:themeShade="BF"/>
+      <w:kern w:val="2"/>
       <w:sz w:val="32"/>
       <w:szCs w:val="32"/>
+      <w:lang w:eastAsia="en-US"/>
+      <w14:ligatures w14:val="standardContextual"/>
     </w:rPr>
   </w:style>
   <w:style w:type="paragraph" w:styleId="3">
@@ -523,14 +866,17 @@
     <w:pPr>
       <w:keepNext/>
       <w:keepLines/>
-      <w:spacing w:before="160" w:after="80"/>
+      <w:spacing w:before="160" w:after="80" w:line="259" w:lineRule="auto"/>
       <w:outlineLvl w:val="2"/>
     </w:pPr>
     <w:rPr>
       <w:rFonts w:eastAsiaTheme="majorEastAsia" w:cstheme="majorBidi"/>
       <w:color w:val="0F4761" w:themeColor="accent1" w:themeShade="BF"/>
+      <w:kern w:val="2"/>
       <w:sz w:val="28"/>
       <w:szCs w:val="28"/>
+      <w:lang w:eastAsia="en-US"/>
+      <w14:ligatures w14:val="standardContextual"/>
     </w:rPr>
   </w:style>
   <w:style w:type="paragraph" w:styleId="4">
@@ -546,7 +892,7 @@
     <w:pPr>
       <w:keepNext/>
       <w:keepLines/>
-      <w:spacing w:before="80" w:after="40"/>
+      <w:spacing w:before="80" w:after="40" w:line="259" w:lineRule="auto"/>
       <w:outlineLvl w:val="3"/>
     </w:pPr>
     <w:rPr>
@@ -554,6 +900,9 @@
       <w:i/>
       <w:iCs/>
       <w:color w:val="0F4761" w:themeColor="accent1" w:themeShade="BF"/>
+      <w:kern w:val="2"/>
+      <w:lang w:eastAsia="en-US"/>
+      <w14:ligatures w14:val="standardContextual"/>
     </w:rPr>
   </w:style>
   <w:style w:type="paragraph" w:styleId="5">
@@ -569,12 +918,15 @@
     <w:pPr>
       <w:keepNext/>
       <w:keepLines/>
-      <w:spacing w:before="80" w:after="40"/>
+      <w:spacing w:before="80" w:after="40" w:line="259" w:lineRule="auto"/>
       <w:outlineLvl w:val="4"/>
     </w:pPr>
     <w:rPr>
       <w:rFonts w:eastAsiaTheme="majorEastAsia" w:cstheme="majorBidi"/>
       <w:color w:val="0F4761" w:themeColor="accent1" w:themeShade="BF"/>
+      <w:kern w:val="2"/>
+      <w:lang w:eastAsia="en-US"/>
+      <w14:ligatures w14:val="standardContextual"/>
     </w:rPr>
   </w:style>
   <w:style w:type="paragraph" w:styleId="6">
@@ -590,7 +942,7 @@
     <w:pPr>
       <w:keepNext/>
       <w:keepLines/>
-      <w:spacing w:before="40" w:after="0"/>
+      <w:spacing w:before="40" w:after="0" w:line="259" w:lineRule="auto"/>
       <w:outlineLvl w:val="5"/>
     </w:pPr>
     <w:rPr>
@@ -598,6 +950,9 @@
       <w:i/>
       <w:iCs/>
       <w:color w:val="595959" w:themeColor="text1" w:themeTint="A6"/>
+      <w:kern w:val="2"/>
+      <w:lang w:eastAsia="en-US"/>
+      <w14:ligatures w14:val="standardContextual"/>
     </w:rPr>
   </w:style>
   <w:style w:type="paragraph" w:styleId="7">
@@ -613,12 +968,15 @@
     <w:pPr>
       <w:keepNext/>
       <w:keepLines/>
-      <w:spacing w:before="40" w:after="0"/>
+      <w:spacing w:before="40" w:after="0" w:line="259" w:lineRule="auto"/>
       <w:outlineLvl w:val="6"/>
     </w:pPr>
     <w:rPr>
       <w:rFonts w:eastAsiaTheme="majorEastAsia" w:cstheme="majorBidi"/>
       <w:color w:val="595959" w:themeColor="text1" w:themeTint="A6"/>
+      <w:kern w:val="2"/>
+      <w:lang w:eastAsia="en-US"/>
+      <w14:ligatures w14:val="standardContextual"/>
     </w:rPr>
   </w:style>
   <w:style w:type="paragraph" w:styleId="8">
@@ -634,7 +992,7 @@
     <w:pPr>
       <w:keepNext/>
       <w:keepLines/>
-      <w:spacing w:after="0"/>
+      <w:spacing w:after="0" w:line="259" w:lineRule="auto"/>
       <w:outlineLvl w:val="7"/>
     </w:pPr>
     <w:rPr>
@@ -642,6 +1000,9 @@
       <w:i/>
       <w:iCs/>
       <w:color w:val="272727" w:themeColor="text1" w:themeTint="D8"/>
+      <w:kern w:val="2"/>
+      <w:lang w:eastAsia="en-US"/>
+      <w14:ligatures w14:val="standardContextual"/>
     </w:rPr>
   </w:style>
   <w:style w:type="paragraph" w:styleId="9">
@@ -657,12 +1018,15 @@
     <w:pPr>
       <w:keepNext/>
       <w:keepLines/>
-      <w:spacing w:after="0"/>
+      <w:spacing w:after="0" w:line="259" w:lineRule="auto"/>
       <w:outlineLvl w:val="8"/>
     </w:pPr>
     <w:rPr>
       <w:rFonts w:eastAsiaTheme="majorEastAsia" w:cstheme="majorBidi"/>
       <w:color w:val="272727" w:themeColor="text1" w:themeTint="D8"/>
+      <w:kern w:val="2"/>
+      <w:lang w:eastAsia="en-US"/>
+      <w14:ligatures w14:val="standardContextual"/>
     </w:rPr>
   </w:style>
   <w:style w:type="character" w:default="1" w:styleId="a0">
@@ -710,7 +1074,6 @@
     <w:basedOn w:val="a0"/>
     <w:link w:val="2"/>
     <w:uiPriority w:val="9"/>
-    <w:semiHidden/>
     <w:rsid w:val="009C6167"/>
     <w:rPr>
       <w:rFonts w:asciiTheme="majorHAnsi" w:eastAsiaTheme="majorEastAsia" w:hAnsiTheme="majorHAnsi" w:cstheme="majorBidi"/>
@@ -829,6 +1192,8 @@
       <w:kern w:val="28"/>
       <w:sz w:val="56"/>
       <w:szCs w:val="56"/>
+      <w:lang w:eastAsia="en-US"/>
+      <w14:ligatures w14:val="standardContextual"/>
     </w:rPr>
   </w:style>
   <w:style w:type="character" w:customStyle="1" w:styleId="a4">
@@ -857,13 +1222,17 @@
       <w:numPr>
         <w:ilvl w:val="1"/>
       </w:numPr>
+      <w:spacing w:line="259" w:lineRule="auto"/>
     </w:pPr>
     <w:rPr>
       <w:rFonts w:eastAsiaTheme="majorEastAsia" w:cstheme="majorBidi"/>
       <w:color w:val="595959" w:themeColor="text1" w:themeTint="A6"/>
       <w:spacing w:val="15"/>
+      <w:kern w:val="2"/>
       <w:sz w:val="28"/>
       <w:szCs w:val="28"/>
+      <w:lang w:eastAsia="en-US"/>
+      <w14:ligatures w14:val="standardContextual"/>
     </w:rPr>
   </w:style>
   <w:style w:type="character" w:customStyle="1" w:styleId="a6">
@@ -889,13 +1258,17 @@
     <w:qFormat/>
     <w:rsid w:val="009C6167"/>
     <w:pPr>
-      <w:spacing w:before="160"/>
+      <w:spacing w:before="160" w:line="259" w:lineRule="auto"/>
       <w:jc w:val="center"/>
     </w:pPr>
     <w:rPr>
+      <w:rFonts w:eastAsiaTheme="minorHAnsi"/>
       <w:i/>
       <w:iCs/>
       <w:color w:val="404040" w:themeColor="text1" w:themeTint="BF"/>
+      <w:kern w:val="2"/>
+      <w:lang w:eastAsia="en-US"/>
+      <w14:ligatures w14:val="standardContextual"/>
     </w:rPr>
   </w:style>
   <w:style w:type="character" w:customStyle="1" w:styleId="22">
@@ -917,9 +1290,16 @@
     <w:qFormat/>
     <w:rsid w:val="009C6167"/>
     <w:pPr>
+      <w:spacing w:line="259" w:lineRule="auto"/>
       <w:ind w:left="720"/>
       <w:contextualSpacing/>
     </w:pPr>
+    <w:rPr>
+      <w:rFonts w:eastAsiaTheme="minorHAnsi"/>
+      <w:kern w:val="2"/>
+      <w:lang w:eastAsia="en-US"/>
+      <w14:ligatures w14:val="standardContextual"/>
+    </w:rPr>
   </w:style>
   <w:style w:type="character" w:styleId="a8">
     <w:name w:val="Intense Emphasis"/>
@@ -946,14 +1326,18 @@
         <w:top w:val="single" w:sz="4" w:space="10" w:color="0F4761" w:themeColor="accent1" w:themeShade="BF"/>
         <w:bottom w:val="single" w:sz="4" w:space="10" w:color="0F4761" w:themeColor="accent1" w:themeShade="BF"/>
       </w:pBdr>
-      <w:spacing w:before="360" w:after="360"/>
+      <w:spacing w:before="360" w:after="360" w:line="259" w:lineRule="auto"/>
       <w:ind w:left="864" w:right="864"/>
       <w:jc w:val="center"/>
     </w:pPr>
     <w:rPr>
+      <w:rFonts w:eastAsiaTheme="minorHAnsi"/>
       <w:i/>
       <w:iCs/>
       <w:color w:val="0F4761" w:themeColor="accent1" w:themeShade="BF"/>
+      <w:kern w:val="2"/>
+      <w:lang w:eastAsia="en-US"/>
+      <w14:ligatures w14:val="standardContextual"/>
     </w:rPr>
   </w:style>
   <w:style w:type="character" w:customStyle="1" w:styleId="aa">
@@ -980,6 +1364,26 @@
       <w:smallCaps/>
       <w:color w:val="0F4761" w:themeColor="accent1" w:themeShade="BF"/>
       <w:spacing w:val="5"/>
+    </w:rPr>
+  </w:style>
+  <w:style w:type="paragraph" w:styleId="ac">
+    <w:name w:val="TOC Heading"/>
+    <w:basedOn w:val="1"/>
+    <w:next w:val="a"/>
+    <w:uiPriority w:val="39"/>
+    <w:unhideWhenUsed/>
+    <w:qFormat/>
+    <w:rsid w:val="00340573"/>
+    <w:pPr>
+      <w:spacing w:before="240" w:after="0"/>
+      <w:outlineLvl w:val="9"/>
+    </w:pPr>
+    <w:rPr>
+      <w:kern w:val="0"/>
+      <w:sz w:val="32"/>
+      <w:szCs w:val="32"/>
+      <w:lang w:eastAsia="ru-RU"/>
+      <w14:ligatures w14:val="none"/>
     </w:rPr>
   </w:style>
 </w:styles>
@@ -1278,4 +1682,16 @@
     </a:ext>
   </a:extLst>
 </a:theme>
+</file>
+
+<file path=customXml/item1.xml><?xml version="1.0" encoding="utf-8"?>
+<b:Sources xmlns:b="http://schemas.openxmlformats.org/officeDocument/2006/bibliography" xmlns="http://schemas.openxmlformats.org/officeDocument/2006/bibliography" SelectedStyle="\APASixthEditionOfficeOnline.xsl" StyleName="APA" Version="6"/>
+</file>
+
+<file path=customXml/itemProps1.xml><?xml version="1.0" encoding="utf-8"?>
+<ds:datastoreItem xmlns:ds="http://schemas.openxmlformats.org/officeDocument/2006/customXml" ds:itemID="{F9D355CD-8F63-4FD8-8D7E-86CB0AD01D03}">
+  <ds:schemaRefs>
+    <ds:schemaRef ds:uri="http://schemas.openxmlformats.org/officeDocument/2006/bibliography"/>
+  </ds:schemaRefs>
+</ds:datastoreItem>
 </file>
</xml_diff>

<commit_message>
We solved a lot of different tasks, corrected some mistakes and now we are on the finish.
</commit_message>
<xml_diff>
--- a/Пояснение к решению отборочного тура хакатона.docx
+++ b/Пояснение к решению отборочного тура хакатона.docx
@@ -92,27 +92,7 @@
           <w:sz w:val="36"/>
           <w:szCs w:val="36"/>
         </w:rPr>
-        <w:t xml:space="preserve"> «</w:t>
-      </w:r>
-      <w:r>
-        <w:rPr>
-          <w:rFonts w:asciiTheme="majorHAnsi" w:hAnsiTheme="majorHAnsi" w:cs="Times New Roman"/>
-          <w:b/>
-          <w:bCs/>
-          <w:sz w:val="36"/>
-          <w:szCs w:val="36"/>
-        </w:rPr>
-        <w:t>IT-Education HACK</w:t>
-      </w:r>
-      <w:r>
-        <w:rPr>
-          <w:rFonts w:asciiTheme="majorHAnsi" w:hAnsiTheme="majorHAnsi" w:cs="Times New Roman"/>
-          <w:b/>
-          <w:bCs/>
-          <w:sz w:val="36"/>
-          <w:szCs w:val="36"/>
-        </w:rPr>
-        <w:t>» по направлению «Искусственный интеллект».</w:t>
+        <w:t xml:space="preserve"> «IT-Education HACK» по направлению «Искусственный интеллект».</w:t>
       </w:r>
     </w:p>
     <w:p>
@@ -143,74 +123,81 @@
           <w:sz w:val="28"/>
           <w:szCs w:val="28"/>
         </w:rPr>
-        <w:t>Выполнил</w:t>
-      </w:r>
-      <w:r>
+        <w:t>Выполнили: Кучун Дмитрий, Свиридов Георгий, Павлюченко Артем, Павлов Александр</w:t>
+      </w:r>
+    </w:p>
+    <w:p>
+      <w:pPr>
+        <w:spacing w:after="0" w:line="360" w:lineRule="auto"/>
+        <w:ind w:left="5245"/>
+        <w:jc w:val="right"/>
         <w:rPr>
           <w:rFonts w:asciiTheme="majorHAnsi" w:hAnsiTheme="majorHAnsi" w:cs="Times New Roman"/>
           <w:sz w:val="28"/>
           <w:szCs w:val="28"/>
         </w:rPr>
-        <w:t>и</w:t>
-      </w:r>
+      </w:pPr>
       <w:r>
         <w:rPr>
           <w:rFonts w:asciiTheme="majorHAnsi" w:hAnsiTheme="majorHAnsi" w:cs="Times New Roman"/>
           <w:sz w:val="28"/>
           <w:szCs w:val="28"/>
         </w:rPr>
-        <w:t xml:space="preserve">: Кучун Дмитрий, </w:t>
-      </w:r>
-      <w:r>
+        <w:t xml:space="preserve">Руководитель проекта: Назина Александра Александровна, учитель </w:t>
+      </w:r>
+    </w:p>
+    <w:p>
+      <w:pPr>
+        <w:spacing w:after="0" w:line="360" w:lineRule="auto"/>
+        <w:ind w:left="5245"/>
+        <w:jc w:val="right"/>
         <w:rPr>
           <w:rFonts w:asciiTheme="majorHAnsi" w:hAnsiTheme="majorHAnsi" w:cs="Times New Roman"/>
           <w:sz w:val="28"/>
           <w:szCs w:val="28"/>
         </w:rPr>
-        <w:t>Свиридов Георгий, Павлюченко Артем, Павлов Александр</w:t>
-      </w:r>
-    </w:p>
-    <w:p>
-      <w:pPr>
-        <w:spacing w:after="0" w:line="360" w:lineRule="auto"/>
-        <w:ind w:left="5245"/>
-        <w:jc w:val="right"/>
+      </w:pPr>
+      <w:r>
         <w:rPr>
           <w:rFonts w:asciiTheme="majorHAnsi" w:hAnsiTheme="majorHAnsi" w:cs="Times New Roman"/>
           <w:sz w:val="28"/>
           <w:szCs w:val="28"/>
         </w:rPr>
-      </w:pPr>
-      <w:r>
+        <w:t>информатики и ИКТ.</w:t>
+      </w:r>
+    </w:p>
+    <w:p>
+      <w:pPr>
+        <w:jc w:val="center"/>
         <w:rPr>
           <w:rFonts w:asciiTheme="majorHAnsi" w:hAnsiTheme="majorHAnsi" w:cs="Times New Roman"/>
           <w:sz w:val="28"/>
           <w:szCs w:val="28"/>
         </w:rPr>
-        <w:t xml:space="preserve">Руководитель проекта: </w:t>
-      </w:r>
-      <w:r>
+      </w:pPr>
+    </w:p>
+    <w:p>
+      <w:pPr>
+        <w:jc w:val="center"/>
         <w:rPr>
           <w:rFonts w:asciiTheme="majorHAnsi" w:hAnsiTheme="majorHAnsi" w:cs="Times New Roman"/>
           <w:sz w:val="28"/>
           <w:szCs w:val="28"/>
         </w:rPr>
-        <w:t>Назина Александра Александровна</w:t>
-      </w:r>
-      <w:r>
+      </w:pPr>
+    </w:p>
+    <w:p>
+      <w:pPr>
         <w:rPr>
           <w:rFonts w:asciiTheme="majorHAnsi" w:hAnsiTheme="majorHAnsi" w:cs="Times New Roman"/>
           <w:sz w:val="28"/>
           <w:szCs w:val="28"/>
         </w:rPr>
-        <w:t xml:space="preserve">, учитель </w:t>
-      </w:r>
-    </w:p>
-    <w:p>
-      <w:pPr>
-        <w:spacing w:after="0" w:line="360" w:lineRule="auto"/>
-        <w:ind w:left="5245"/>
-        <w:jc w:val="right"/>
+      </w:pPr>
+    </w:p>
+    <w:p>
+      <w:pPr>
+        <w:jc w:val="center"/>
         <w:rPr>
           <w:rFonts w:asciiTheme="majorHAnsi" w:hAnsiTheme="majorHAnsi" w:cs="Times New Roman"/>
           <w:sz w:val="28"/>
@@ -223,75 +210,18 @@
           <w:sz w:val="28"/>
           <w:szCs w:val="28"/>
         </w:rPr>
-        <w:t>информатики</w:t>
-      </w:r>
-      <w:r>
-        <w:rPr>
-          <w:rFonts w:asciiTheme="majorHAnsi" w:hAnsiTheme="majorHAnsi" w:cs="Times New Roman"/>
-          <w:sz w:val="28"/>
-          <w:szCs w:val="28"/>
-        </w:rPr>
-        <w:t xml:space="preserve"> и </w:t>
-      </w:r>
-      <w:r>
-        <w:rPr>
-          <w:rFonts w:asciiTheme="majorHAnsi" w:hAnsiTheme="majorHAnsi" w:cs="Times New Roman"/>
-          <w:sz w:val="28"/>
-          <w:szCs w:val="28"/>
-        </w:rPr>
-        <w:t>ИКТ.</w:t>
-      </w:r>
-    </w:p>
-    <w:p>
-      <w:pPr>
-        <w:jc w:val="center"/>
-        <w:rPr>
-          <w:rFonts w:asciiTheme="majorHAnsi" w:hAnsiTheme="majorHAnsi" w:cs="Times New Roman"/>
-          <w:sz w:val="28"/>
-          <w:szCs w:val="28"/>
-        </w:rPr>
-      </w:pPr>
-    </w:p>
-    <w:p>
-      <w:pPr>
-        <w:jc w:val="center"/>
-        <w:rPr>
-          <w:rFonts w:asciiTheme="majorHAnsi" w:hAnsiTheme="majorHAnsi" w:cs="Times New Roman"/>
-          <w:sz w:val="28"/>
-          <w:szCs w:val="28"/>
-        </w:rPr>
-      </w:pPr>
-    </w:p>
-    <w:p>
-      <w:pPr>
-        <w:rPr>
-          <w:rFonts w:asciiTheme="majorHAnsi" w:hAnsiTheme="majorHAnsi" w:cs="Times New Roman"/>
-          <w:sz w:val="28"/>
-          <w:szCs w:val="28"/>
-          <w:lang w:val="en-US"/>
-        </w:rPr>
-      </w:pPr>
-    </w:p>
-    <w:p>
-      <w:pPr>
-        <w:jc w:val="center"/>
-        <w:rPr>
-          <w:rFonts w:asciiTheme="majorHAnsi" w:hAnsiTheme="majorHAnsi" w:cs="Times New Roman"/>
-          <w:sz w:val="28"/>
-          <w:szCs w:val="28"/>
-        </w:rPr>
-      </w:pPr>
-      <w:r>
-        <w:rPr>
-          <w:rFonts w:asciiTheme="majorHAnsi" w:hAnsiTheme="majorHAnsi" w:cs="Times New Roman"/>
-          <w:sz w:val="28"/>
-          <w:szCs w:val="28"/>
-        </w:rPr>
         <w:t>Хабаровск, 2023 г.</w:t>
       </w:r>
     </w:p>
     <w:sdt>
       <w:sdtPr>
+        <w:rPr>
+          <w:rFonts w:asciiTheme="minorHAnsi" w:eastAsiaTheme="minorEastAsia" w:hAnsiTheme="minorHAnsi" w:cstheme="minorBidi"/>
+          <w:color w:val="auto"/>
+          <w:sz w:val="22"/>
+          <w:szCs w:val="22"/>
+          <w:lang w:eastAsia="zh-CN"/>
+        </w:rPr>
         <w:id w:val="-1631547641"/>
         <w:docPartObj>
           <w:docPartGallery w:val="Table of Contents"/>
@@ -300,13 +230,8 @@
       </w:sdtPr>
       <w:sdtEndPr>
         <w:rPr>
-          <w:rFonts w:asciiTheme="minorHAnsi" w:eastAsiaTheme="minorEastAsia" w:hAnsiTheme="minorHAnsi" w:cstheme="minorBidi"/>
           <w:b/>
           <w:bCs/>
-          <w:color w:val="auto"/>
-          <w:sz w:val="22"/>
-          <w:szCs w:val="22"/>
-          <w:lang w:eastAsia="zh-CN"/>
         </w:rPr>
       </w:sdtEndPr>
       <w:sdtContent>
@@ -325,37 +250,59 @@
           </w:r>
         </w:p>
         <w:p>
-          <w:fldSimple w:instr=" TOC \o &quot;1-3&quot; \h \z \u ">
-            <w:r>
-              <w:rPr>
-                <w:b/>
-                <w:bCs/>
-                <w:noProof/>
-              </w:rPr>
-              <w:t>Элементы оглавления не найдены.</w:t>
-            </w:r>
-          </w:fldSimple>
+          <w:r>
+            <w:fldChar w:fldCharType="begin"/>
+          </w:r>
+          <w:r>
+            <w:instrText xml:space="preserve"> TOC \o "1-3" \h \z \u </w:instrText>
+          </w:r>
+          <w:r>
+            <w:fldChar w:fldCharType="separate"/>
+          </w:r>
+          <w:r>
+            <w:rPr>
+              <w:b/>
+              <w:bCs/>
+              <w:noProof/>
+            </w:rPr>
+            <w:t>Элементы оглавления не найдены.</w:t>
+          </w:r>
+          <w:r>
+            <w:rPr>
+              <w:b/>
+              <w:bCs/>
+              <w:noProof/>
+            </w:rPr>
+            <w:fldChar w:fldCharType="end"/>
+          </w:r>
         </w:p>
       </w:sdtContent>
     </w:sdt>
-    <w:p>
-      <w:pPr>
-        <w:rPr>
-          <w:lang w:val="en-US"/>
-        </w:rPr>
-      </w:pPr>
-    </w:p>
+    <w:p/>
     <w:p>
       <w:pPr>
         <w:spacing w:line="259" w:lineRule="auto"/>
-        <w:rPr>
-          <w:lang w:val="en-US"/>
-        </w:rPr>
-      </w:pPr>
-      <w:r>
-        <w:rPr>
-          <w:lang w:val="en-US"/>
-        </w:rPr>
+      </w:pPr>
+    </w:p>
+    <w:p>
+      <w:pPr>
+        <w:spacing w:line="259" w:lineRule="auto"/>
+      </w:pPr>
+      <w:r>
+        <w:br w:type="page"/>
+      </w:r>
+    </w:p>
+    <w:p>
+      <w:pPr>
+        <w:pStyle w:val="1"/>
+      </w:pPr>
+      <w:r>
+        <w:lastRenderedPageBreak/>
+        <w:t>Введение</w:t>
+      </w:r>
+    </w:p>
+    <w:p>
+      <w:r>
         <w:br w:type="page"/>
       </w:r>
     </w:p>
@@ -379,9 +326,1003 @@
     <w:p>
       <w:pPr>
         <w:rPr>
+          <w:sz w:val="24"/>
+          <w:szCs w:val="24"/>
+          <w:lang w:eastAsia="en-US"/>
+        </w:rPr>
+      </w:pPr>
+      <w:r>
+        <w:rPr>
+          <w:sz w:val="24"/>
+          <w:szCs w:val="24"/>
+          <w:lang w:eastAsia="en-US"/>
+        </w:rPr>
+        <w:t>Задание 1.1: Создание двух массивов с соответствующими названиями (</w:t>
+      </w:r>
+      <w:r>
+        <w:rPr>
+          <w:sz w:val="24"/>
+          <w:szCs w:val="24"/>
+          <w:lang w:eastAsia="en-US"/>
+        </w:rPr>
+        <w:t>cat_features</w:t>
+      </w:r>
+      <w:r>
+        <w:rPr>
+          <w:sz w:val="24"/>
+          <w:szCs w:val="24"/>
+          <w:lang w:eastAsia="en-US"/>
+        </w:rPr>
+        <w:t xml:space="preserve">, </w:t>
+      </w:r>
+      <w:r>
+        <w:rPr>
+          <w:sz w:val="24"/>
+          <w:szCs w:val="24"/>
+          <w:lang w:eastAsia="en-US"/>
+        </w:rPr>
+        <w:t>num_features</w:t>
+      </w:r>
+      <w:r>
+        <w:rPr>
+          <w:sz w:val="24"/>
+          <w:szCs w:val="24"/>
+          <w:lang w:eastAsia="en-US"/>
+        </w:rPr>
+        <w:t xml:space="preserve">). В </w:t>
+      </w:r>
+      <w:r>
+        <w:rPr>
+          <w:sz w:val="24"/>
+          <w:szCs w:val="24"/>
+          <w:lang w:eastAsia="en-US"/>
+        </w:rPr>
+        <w:t>cat_features</w:t>
+      </w:r>
+      <w:r>
+        <w:rPr>
+          <w:sz w:val="24"/>
+          <w:szCs w:val="24"/>
+          <w:lang w:eastAsia="en-US"/>
+        </w:rPr>
+        <w:t xml:space="preserve"> находятся названия категориальных признаков</w:t>
+      </w:r>
+      <w:r>
+        <w:rPr>
+          <w:sz w:val="24"/>
+          <w:szCs w:val="24"/>
+          <w:lang w:eastAsia="en-US"/>
+        </w:rPr>
+        <w:t xml:space="preserve">, а в </w:t>
+      </w:r>
+      <w:r>
+        <w:rPr>
+          <w:sz w:val="24"/>
+          <w:szCs w:val="24"/>
           <w:lang w:val="en-US" w:eastAsia="en-US"/>
         </w:rPr>
-      </w:pPr>
+        <w:t>num</w:t>
+      </w:r>
+      <w:r>
+        <w:rPr>
+          <w:sz w:val="24"/>
+          <w:szCs w:val="24"/>
+          <w:lang w:eastAsia="en-US"/>
+        </w:rPr>
+        <w:t>_</w:t>
+      </w:r>
+      <w:r>
+        <w:rPr>
+          <w:sz w:val="24"/>
+          <w:szCs w:val="24"/>
+          <w:lang w:val="en-US" w:eastAsia="en-US"/>
+        </w:rPr>
+        <w:t>features</w:t>
+      </w:r>
+      <w:r>
+        <w:rPr>
+          <w:sz w:val="24"/>
+          <w:szCs w:val="24"/>
+          <w:lang w:eastAsia="en-US"/>
+        </w:rPr>
+        <w:t xml:space="preserve"> числовых соответственно.</w:t>
+      </w:r>
+    </w:p>
+    <w:p>
+      <w:pPr>
+        <w:rPr>
+          <w:sz w:val="24"/>
+          <w:szCs w:val="24"/>
+          <w:lang w:eastAsia="en-US"/>
+        </w:rPr>
+      </w:pPr>
+      <w:r>
+        <w:rPr>
+          <w:sz w:val="24"/>
+          <w:szCs w:val="24"/>
+          <w:lang w:eastAsia="en-US"/>
+        </w:rPr>
+        <w:t xml:space="preserve">Задание 1.2: </w:t>
+      </w:r>
+      <w:r>
+        <w:rPr>
+          <w:sz w:val="24"/>
+          <w:szCs w:val="24"/>
+          <w:lang w:eastAsia="en-US"/>
+        </w:rPr>
+        <w:t xml:space="preserve">Была создана функция </w:t>
+      </w:r>
+      <w:r>
+        <w:rPr>
+          <w:sz w:val="24"/>
+          <w:szCs w:val="24"/>
+          <w:lang w:val="en-US" w:eastAsia="en-US"/>
+        </w:rPr>
+        <w:t>mistakes</w:t>
+      </w:r>
+      <w:r>
+        <w:rPr>
+          <w:sz w:val="24"/>
+          <w:szCs w:val="24"/>
+          <w:lang w:eastAsia="en-US"/>
+        </w:rPr>
+        <w:t xml:space="preserve">, </w:t>
+      </w:r>
+      <w:r>
+        <w:rPr>
+          <w:sz w:val="24"/>
+          <w:szCs w:val="24"/>
+          <w:lang w:eastAsia="en-US"/>
+        </w:rPr>
+        <w:t xml:space="preserve">в котором создает </w:t>
+      </w:r>
+      <w:proofErr w:type="spellStart"/>
+      <w:r>
+        <w:rPr>
+          <w:sz w:val="24"/>
+          <w:szCs w:val="24"/>
+          <w:lang w:val="en-US" w:eastAsia="en-US"/>
+        </w:rPr>
+        <w:t>DataFrame</w:t>
+      </w:r>
+      <w:proofErr w:type="spellEnd"/>
+      <w:r>
+        <w:rPr>
+          <w:sz w:val="24"/>
+          <w:szCs w:val="24"/>
+          <w:lang w:eastAsia="en-US"/>
+        </w:rPr>
+        <w:t xml:space="preserve"> </w:t>
+      </w:r>
+      <w:r>
+        <w:rPr>
+          <w:sz w:val="24"/>
+          <w:szCs w:val="24"/>
+          <w:lang w:eastAsia="en-US"/>
+        </w:rPr>
+        <w:t xml:space="preserve">с помощью библиотеки </w:t>
+      </w:r>
+      <w:r>
+        <w:rPr>
+          <w:sz w:val="24"/>
+          <w:szCs w:val="24"/>
+          <w:lang w:val="en-US" w:eastAsia="en-US"/>
+        </w:rPr>
+        <w:t>pandas</w:t>
+      </w:r>
+      <w:r>
+        <w:rPr>
+          <w:sz w:val="24"/>
+          <w:szCs w:val="24"/>
+          <w:lang w:eastAsia="en-US"/>
+        </w:rPr>
+        <w:t xml:space="preserve">, которая принимает данные из файла </w:t>
+      </w:r>
+      <w:r>
+        <w:rPr>
+          <w:sz w:val="24"/>
+          <w:szCs w:val="24"/>
+          <w:lang w:val="en-US" w:eastAsia="en-US"/>
+        </w:rPr>
+        <w:t>students</w:t>
+      </w:r>
+      <w:r>
+        <w:rPr>
+          <w:sz w:val="24"/>
+          <w:szCs w:val="24"/>
+          <w:lang w:eastAsia="en-US"/>
+        </w:rPr>
+        <w:t>_</w:t>
+      </w:r>
+      <w:r>
+        <w:rPr>
+          <w:sz w:val="24"/>
+          <w:szCs w:val="24"/>
+          <w:lang w:val="en-US" w:eastAsia="en-US"/>
+        </w:rPr>
+        <w:t>data</w:t>
+      </w:r>
+      <w:r>
+        <w:rPr>
+          <w:sz w:val="24"/>
+          <w:szCs w:val="24"/>
+          <w:lang w:eastAsia="en-US"/>
+        </w:rPr>
+        <w:t>.</w:t>
+      </w:r>
+      <w:r>
+        <w:rPr>
+          <w:sz w:val="24"/>
+          <w:szCs w:val="24"/>
+          <w:lang w:val="en-US" w:eastAsia="en-US"/>
+        </w:rPr>
+        <w:t>csv</w:t>
+      </w:r>
+      <w:r>
+        <w:rPr>
+          <w:sz w:val="24"/>
+          <w:szCs w:val="24"/>
+          <w:lang w:eastAsia="en-US"/>
+        </w:rPr>
+        <w:t xml:space="preserve"> (исходный файл таблицы). </w:t>
+      </w:r>
+      <w:r>
+        <w:rPr>
+          <w:sz w:val="24"/>
+          <w:szCs w:val="24"/>
+          <w:lang w:eastAsia="en-US"/>
+        </w:rPr>
+        <w:t>После чего на основе условий элементов каждого признака</w:t>
+      </w:r>
+      <w:r>
+        <w:rPr>
+          <w:sz w:val="24"/>
+          <w:szCs w:val="24"/>
+          <w:lang w:eastAsia="en-US"/>
+        </w:rPr>
+        <w:t xml:space="preserve"> функция проверяет правильность исходных данных. В результате работы функция возвращает количество ошибок, учитывая также пропуски, но именно количество опечаток с ошибками </w:t>
+      </w:r>
+      <w:r>
+        <w:rPr>
+          <w:sz w:val="24"/>
+          <w:szCs w:val="24"/>
+          <w:lang w:eastAsia="en-US"/>
+        </w:rPr>
+        <w:t>выводится,</w:t>
+      </w:r>
+      <w:r>
+        <w:rPr>
+          <w:sz w:val="24"/>
+          <w:szCs w:val="24"/>
+          <w:lang w:eastAsia="en-US"/>
+        </w:rPr>
+        <w:t xml:space="preserve"> используя функцию </w:t>
+      </w:r>
+      <w:r>
+        <w:rPr>
+          <w:sz w:val="24"/>
+          <w:szCs w:val="24"/>
+          <w:lang w:val="en-US" w:eastAsia="en-US"/>
+        </w:rPr>
+        <w:t>misses</w:t>
+      </w:r>
+      <w:r>
+        <w:rPr>
+          <w:sz w:val="24"/>
+          <w:szCs w:val="24"/>
+          <w:lang w:eastAsia="en-US"/>
+        </w:rPr>
+        <w:t xml:space="preserve"> (задание 2.1)</w:t>
+      </w:r>
+      <w:r>
+        <w:rPr>
+          <w:sz w:val="24"/>
+          <w:szCs w:val="24"/>
+          <w:lang w:eastAsia="en-US"/>
+        </w:rPr>
+        <w:t>.</w:t>
+      </w:r>
+    </w:p>
+    <w:p>
+      <w:pPr>
+        <w:rPr>
+          <w:sz w:val="24"/>
+          <w:szCs w:val="24"/>
+          <w:lang w:eastAsia="en-US"/>
+        </w:rPr>
+      </w:pPr>
+      <w:r>
+        <w:rPr>
+          <w:sz w:val="24"/>
+          <w:szCs w:val="24"/>
+          <w:lang w:eastAsia="en-US"/>
+        </w:rPr>
+        <w:t>Примечание:</w:t>
+      </w:r>
+      <w:r>
+        <w:rPr>
+          <w:sz w:val="24"/>
+          <w:szCs w:val="24"/>
+          <w:lang w:eastAsia="en-US"/>
+        </w:rPr>
+        <w:t xml:space="preserve"> </w:t>
+      </w:r>
+      <w:r>
+        <w:rPr>
+          <w:sz w:val="24"/>
+          <w:szCs w:val="24"/>
+          <w:lang w:eastAsia="en-US"/>
+        </w:rPr>
+        <w:t xml:space="preserve">При нахождении ошибок и опечаток мы выводили </w:t>
+      </w:r>
+      <w:r>
+        <w:rPr>
+          <w:sz w:val="24"/>
+          <w:szCs w:val="24"/>
+          <w:lang w:eastAsia="en-US"/>
+        </w:rPr>
+        <w:t>каждую ошибку,</w:t>
+      </w:r>
+      <w:r>
+        <w:rPr>
+          <w:sz w:val="24"/>
+          <w:szCs w:val="24"/>
+          <w:lang w:eastAsia="en-US"/>
+        </w:rPr>
+        <w:t xml:space="preserve"> относящуюся к тому или иному признаку. На основе полученных данных мы </w:t>
+      </w:r>
+      <w:r>
+        <w:rPr>
+          <w:sz w:val="24"/>
+          <w:szCs w:val="24"/>
+          <w:lang w:eastAsia="en-US"/>
+        </w:rPr>
+        <w:t xml:space="preserve">меняли регистр или символ на правильный, </w:t>
+      </w:r>
+      <w:r>
+        <w:rPr>
+          <w:sz w:val="24"/>
+          <w:szCs w:val="24"/>
+          <w:lang w:eastAsia="en-US"/>
+        </w:rPr>
+        <w:t>использ</w:t>
+      </w:r>
+      <w:r>
+        <w:rPr>
+          <w:sz w:val="24"/>
+          <w:szCs w:val="24"/>
+          <w:lang w:eastAsia="en-US"/>
+        </w:rPr>
+        <w:t>уя</w:t>
+      </w:r>
+      <w:r>
+        <w:rPr>
+          <w:sz w:val="24"/>
+          <w:szCs w:val="24"/>
+          <w:lang w:eastAsia="en-US"/>
+        </w:rPr>
+        <w:t xml:space="preserve"> функцию </w:t>
+      </w:r>
+      <w:proofErr w:type="spellStart"/>
+      <w:r>
+        <w:rPr>
+          <w:sz w:val="24"/>
+          <w:szCs w:val="24"/>
+          <w:lang w:eastAsia="en-US"/>
+        </w:rPr>
+        <w:t>replace</w:t>
+      </w:r>
+      <w:proofErr w:type="spellEnd"/>
+      <w:r>
+        <w:rPr>
+          <w:sz w:val="24"/>
+          <w:szCs w:val="24"/>
+          <w:lang w:eastAsia="en-US"/>
+        </w:rPr>
+        <w:t>()</w:t>
+      </w:r>
+      <w:r>
+        <w:rPr>
+          <w:sz w:val="24"/>
+          <w:szCs w:val="24"/>
+          <w:lang w:eastAsia="en-US"/>
+        </w:rPr>
+        <w:t>.</w:t>
+      </w:r>
+    </w:p>
+    <w:p>
+      <w:pPr>
+        <w:rPr>
+          <w:sz w:val="24"/>
+          <w:szCs w:val="24"/>
+          <w:lang w:eastAsia="en-US"/>
+        </w:rPr>
+      </w:pPr>
+      <w:r>
+        <w:rPr>
+          <w:sz w:val="24"/>
+          <w:szCs w:val="24"/>
+          <w:lang w:eastAsia="en-US"/>
+        </w:rPr>
+        <w:t xml:space="preserve">Задание </w:t>
+      </w:r>
+      <w:r>
+        <w:rPr>
+          <w:sz w:val="24"/>
+          <w:szCs w:val="24"/>
+          <w:lang w:eastAsia="en-US"/>
+        </w:rPr>
+        <w:t xml:space="preserve">1.3: Для определения ошибок и опечаток в таблице элементы некоторых </w:t>
+      </w:r>
+      <w:r>
+        <w:rPr>
+          <w:sz w:val="24"/>
+          <w:szCs w:val="24"/>
+          <w:lang w:eastAsia="en-US"/>
+        </w:rPr>
+        <w:t>признаков</w:t>
+      </w:r>
+      <w:r>
+        <w:rPr>
+          <w:sz w:val="24"/>
+          <w:szCs w:val="24"/>
+          <w:lang w:eastAsia="en-US"/>
+        </w:rPr>
+        <w:t xml:space="preserve"> были приведены к единому типу </w:t>
+      </w:r>
+      <w:r>
+        <w:rPr>
+          <w:sz w:val="24"/>
+          <w:szCs w:val="24"/>
+          <w:lang w:eastAsia="en-US"/>
+        </w:rPr>
+        <w:t>(</w:t>
+      </w:r>
+      <w:r>
+        <w:rPr>
+          <w:sz w:val="24"/>
+          <w:szCs w:val="24"/>
+          <w:lang w:val="en-US" w:eastAsia="en-US"/>
+        </w:rPr>
+        <w:t>float</w:t>
+      </w:r>
+      <w:r>
+        <w:rPr>
+          <w:sz w:val="24"/>
+          <w:szCs w:val="24"/>
+          <w:lang w:eastAsia="en-US"/>
+        </w:rPr>
+        <w:t xml:space="preserve">, </w:t>
+      </w:r>
+      <w:r>
+        <w:rPr>
+          <w:sz w:val="24"/>
+          <w:szCs w:val="24"/>
+          <w:lang w:val="en-US" w:eastAsia="en-US"/>
+        </w:rPr>
+        <w:t>int</w:t>
+      </w:r>
+      <w:r>
+        <w:rPr>
+          <w:sz w:val="24"/>
+          <w:szCs w:val="24"/>
+          <w:lang w:eastAsia="en-US"/>
+        </w:rPr>
+        <w:t>)</w:t>
+      </w:r>
+    </w:p>
+    <w:p>
+      <w:pPr>
+        <w:pStyle w:val="2"/>
+      </w:pPr>
+      <w:r>
+        <w:t>Задание 2</w:t>
+      </w:r>
+    </w:p>
+    <w:p>
+      <w:pPr>
+        <w:rPr>
+          <w:sz w:val="24"/>
+          <w:szCs w:val="24"/>
+          <w:lang w:eastAsia="en-US"/>
+        </w:rPr>
+      </w:pPr>
+      <w:r>
+        <w:rPr>
+          <w:sz w:val="24"/>
+          <w:szCs w:val="24"/>
+          <w:lang w:eastAsia="en-US"/>
+        </w:rPr>
+        <w:t>Задание 2.1:</w:t>
+      </w:r>
+      <w:r>
+        <w:rPr>
+          <w:sz w:val="24"/>
+          <w:szCs w:val="24"/>
+          <w:lang w:eastAsia="en-US"/>
+        </w:rPr>
+        <w:t xml:space="preserve"> Создается функция </w:t>
+      </w:r>
+      <w:r>
+        <w:rPr>
+          <w:sz w:val="24"/>
+          <w:szCs w:val="24"/>
+          <w:lang w:val="en-US" w:eastAsia="en-US"/>
+        </w:rPr>
+        <w:t>misses</w:t>
+      </w:r>
+      <w:r>
+        <w:rPr>
+          <w:sz w:val="24"/>
+          <w:szCs w:val="24"/>
+          <w:lang w:eastAsia="en-US"/>
+        </w:rPr>
+        <w:t xml:space="preserve">, которая принимает как аргумент двумерный массив </w:t>
+      </w:r>
+      <w:r>
+        <w:rPr>
+          <w:sz w:val="24"/>
+          <w:szCs w:val="24"/>
+          <w:lang w:val="en-US" w:eastAsia="en-US"/>
+        </w:rPr>
+        <w:t>data</w:t>
+      </w:r>
+      <w:r>
+        <w:rPr>
+          <w:sz w:val="24"/>
+          <w:szCs w:val="24"/>
+          <w:lang w:eastAsia="en-US"/>
+        </w:rPr>
+        <w:t xml:space="preserve"> с исходными данными из файла </w:t>
+      </w:r>
+      <w:r>
+        <w:rPr>
+          <w:sz w:val="24"/>
+          <w:szCs w:val="24"/>
+          <w:lang w:val="en-US" w:eastAsia="en-US"/>
+        </w:rPr>
+        <w:t>students</w:t>
+      </w:r>
+      <w:r>
+        <w:rPr>
+          <w:sz w:val="24"/>
+          <w:szCs w:val="24"/>
+          <w:lang w:eastAsia="en-US"/>
+        </w:rPr>
+        <w:t>_</w:t>
+      </w:r>
+      <w:r>
+        <w:rPr>
+          <w:sz w:val="24"/>
+          <w:szCs w:val="24"/>
+          <w:lang w:val="en-US" w:eastAsia="en-US"/>
+        </w:rPr>
+        <w:t>data</w:t>
+      </w:r>
+      <w:r>
+        <w:rPr>
+          <w:sz w:val="24"/>
+          <w:szCs w:val="24"/>
+          <w:lang w:eastAsia="en-US"/>
+        </w:rPr>
+        <w:t>.</w:t>
+      </w:r>
+      <w:r>
+        <w:rPr>
+          <w:sz w:val="24"/>
+          <w:szCs w:val="24"/>
+          <w:lang w:val="en-US" w:eastAsia="en-US"/>
+        </w:rPr>
+        <w:t>csv</w:t>
+      </w:r>
+      <w:r>
+        <w:rPr>
+          <w:sz w:val="24"/>
+          <w:szCs w:val="24"/>
+          <w:lang w:eastAsia="en-US"/>
+        </w:rPr>
+        <w:t xml:space="preserve">. Далее она считает общее количество пропусков и возвращает это значение, а также она с помощью словаря </w:t>
+      </w:r>
+      <w:r>
+        <w:rPr>
+          <w:sz w:val="24"/>
+          <w:szCs w:val="24"/>
+          <w:lang w:val="en-US" w:eastAsia="en-US"/>
+        </w:rPr>
+        <w:t>main</w:t>
+      </w:r>
+      <w:r>
+        <w:rPr>
+          <w:sz w:val="24"/>
+          <w:szCs w:val="24"/>
+          <w:lang w:eastAsia="en-US"/>
+        </w:rPr>
+        <w:t>_</w:t>
+      </w:r>
+      <w:r>
+        <w:rPr>
+          <w:sz w:val="24"/>
+          <w:szCs w:val="24"/>
+          <w:lang w:val="en-US" w:eastAsia="en-US"/>
+        </w:rPr>
+        <w:t>dict</w:t>
+      </w:r>
+      <w:r>
+        <w:rPr>
+          <w:sz w:val="24"/>
+          <w:szCs w:val="24"/>
+          <w:lang w:eastAsia="en-US"/>
+        </w:rPr>
+        <w:t xml:space="preserve"> возвращает признаки, в которых </w:t>
+      </w:r>
+      <w:r>
+        <w:rPr>
+          <w:sz w:val="24"/>
+          <w:szCs w:val="24"/>
+          <w:lang w:eastAsia="en-US"/>
+        </w:rPr>
+        <w:t>были найдены пропуски.</w:t>
+      </w:r>
+    </w:p>
+    <w:p>
+      <w:pPr>
+        <w:rPr>
+          <w:sz w:val="24"/>
+          <w:szCs w:val="24"/>
+          <w:lang w:val="en-US"/>
+        </w:rPr>
+      </w:pPr>
+      <w:r>
+        <w:rPr>
+          <w:sz w:val="24"/>
+          <w:szCs w:val="24"/>
+        </w:rPr>
+        <w:t>Задание 2.2:</w:t>
+      </w:r>
+      <w:r>
+        <w:rPr>
+          <w:sz w:val="24"/>
+          <w:szCs w:val="24"/>
+        </w:rPr>
+        <w:t xml:space="preserve"> </w:t>
+      </w:r>
+      <w:r>
+        <w:rPr>
+          <w:sz w:val="24"/>
+          <w:szCs w:val="24"/>
+        </w:rPr>
+        <w:t xml:space="preserve"> </w:t>
+      </w:r>
+      <w:r>
+        <w:rPr>
+          <w:sz w:val="24"/>
+          <w:szCs w:val="24"/>
+        </w:rPr>
+        <w:t xml:space="preserve">Как уже было сказано, функция </w:t>
+      </w:r>
+      <w:r>
+        <w:rPr>
+          <w:sz w:val="24"/>
+          <w:szCs w:val="24"/>
+          <w:lang w:val="en-US"/>
+        </w:rPr>
+        <w:t>misses</w:t>
+      </w:r>
+      <w:r>
+        <w:rPr>
+          <w:sz w:val="24"/>
+          <w:szCs w:val="24"/>
+        </w:rPr>
+        <w:t xml:space="preserve"> </w:t>
+      </w:r>
+      <w:r>
+        <w:rPr>
+          <w:sz w:val="24"/>
+          <w:szCs w:val="24"/>
+        </w:rPr>
+        <w:t xml:space="preserve">возвращает признаки, в которых </w:t>
+      </w:r>
+      <w:r>
+        <w:rPr>
+          <w:sz w:val="24"/>
+          <w:szCs w:val="24"/>
+        </w:rPr>
+        <w:t>были пропущены значения. Ими</w:t>
+      </w:r>
+      <w:r>
+        <w:rPr>
+          <w:sz w:val="24"/>
+          <w:szCs w:val="24"/>
+          <w:lang w:val="en-US"/>
+        </w:rPr>
+        <w:t xml:space="preserve"> </w:t>
+      </w:r>
+      <w:r>
+        <w:rPr>
+          <w:sz w:val="24"/>
+          <w:szCs w:val="24"/>
+        </w:rPr>
+        <w:t>оказались</w:t>
+      </w:r>
+      <w:r>
+        <w:rPr>
+          <w:sz w:val="24"/>
+          <w:szCs w:val="24"/>
+          <w:lang w:val="en-US"/>
+        </w:rPr>
+        <w:t xml:space="preserve">: </w:t>
+      </w:r>
+      <w:proofErr w:type="spellStart"/>
+      <w:r>
+        <w:rPr>
+          <w:sz w:val="24"/>
+          <w:szCs w:val="24"/>
+          <w:lang w:val="en-US"/>
+        </w:rPr>
+        <w:t>Dalc</w:t>
+      </w:r>
+      <w:proofErr w:type="spellEnd"/>
+      <w:r>
+        <w:rPr>
+          <w:sz w:val="24"/>
+          <w:szCs w:val="24"/>
+          <w:lang w:val="en-US"/>
+        </w:rPr>
+        <w:t xml:space="preserve">, </w:t>
+      </w:r>
+      <w:proofErr w:type="spellStart"/>
+      <w:r>
+        <w:rPr>
+          <w:sz w:val="24"/>
+          <w:szCs w:val="24"/>
+          <w:lang w:val="en-US"/>
+        </w:rPr>
+        <w:t>Walc</w:t>
+      </w:r>
+      <w:proofErr w:type="spellEnd"/>
+      <w:r>
+        <w:rPr>
+          <w:sz w:val="24"/>
+          <w:szCs w:val="24"/>
+          <w:lang w:val="en-US"/>
+        </w:rPr>
+        <w:t xml:space="preserve">, cheating, </w:t>
+      </w:r>
+      <w:proofErr w:type="spellStart"/>
+      <w:r>
+        <w:rPr>
+          <w:sz w:val="24"/>
+          <w:szCs w:val="24"/>
+          <w:lang w:val="en-US"/>
+        </w:rPr>
+        <w:t>famrel</w:t>
+      </w:r>
+      <w:proofErr w:type="spellEnd"/>
+      <w:r>
+        <w:rPr>
+          <w:sz w:val="24"/>
+          <w:szCs w:val="24"/>
+          <w:lang w:val="en-US"/>
+        </w:rPr>
+        <w:t>, romantic</w:t>
+      </w:r>
+      <w:r>
+        <w:rPr>
+          <w:sz w:val="24"/>
+          <w:szCs w:val="24"/>
+          <w:lang w:val="en-US"/>
+        </w:rPr>
+        <w:t xml:space="preserve">. </w:t>
+      </w:r>
+      <w:r>
+        <w:rPr>
+          <w:sz w:val="24"/>
+          <w:szCs w:val="24"/>
+        </w:rPr>
+        <w:t>В</w:t>
+      </w:r>
+      <w:r>
+        <w:rPr>
+          <w:sz w:val="24"/>
+          <w:szCs w:val="24"/>
+        </w:rPr>
+        <w:t xml:space="preserve"> </w:t>
+      </w:r>
+      <w:proofErr w:type="spellStart"/>
+      <w:r>
+        <w:rPr>
+          <w:sz w:val="24"/>
+          <w:szCs w:val="24"/>
+          <w:lang w:val="en-US"/>
+        </w:rPr>
+        <w:t>Dalc</w:t>
+      </w:r>
+      <w:proofErr w:type="spellEnd"/>
+      <w:r>
+        <w:rPr>
+          <w:sz w:val="24"/>
+          <w:szCs w:val="24"/>
+        </w:rPr>
+        <w:t xml:space="preserve"> </w:t>
+      </w:r>
+      <w:r>
+        <w:rPr>
+          <w:sz w:val="24"/>
+          <w:szCs w:val="24"/>
+        </w:rPr>
+        <w:t>и</w:t>
+      </w:r>
+      <w:r>
+        <w:rPr>
+          <w:sz w:val="24"/>
+          <w:szCs w:val="24"/>
+        </w:rPr>
+        <w:t xml:space="preserve"> </w:t>
+      </w:r>
+      <w:proofErr w:type="spellStart"/>
+      <w:r>
+        <w:rPr>
+          <w:sz w:val="24"/>
+          <w:szCs w:val="24"/>
+          <w:lang w:val="en-US"/>
+        </w:rPr>
+        <w:t>Walc</w:t>
+      </w:r>
+      <w:proofErr w:type="spellEnd"/>
+      <w:r>
+        <w:rPr>
+          <w:sz w:val="24"/>
+          <w:szCs w:val="24"/>
+        </w:rPr>
+        <w:t xml:space="preserve"> </w:t>
+      </w:r>
+      <w:r>
+        <w:rPr>
+          <w:sz w:val="24"/>
+          <w:szCs w:val="24"/>
+        </w:rPr>
+        <w:t xml:space="preserve">мы решили заполнять пропуски минимально возможным значением, потому что, если человек не заполнил этот признак, значит значение этого показателя равно минимальному - единице. В </w:t>
+      </w:r>
+      <w:proofErr w:type="spellStart"/>
+      <w:r>
+        <w:rPr>
+          <w:sz w:val="24"/>
+          <w:szCs w:val="24"/>
+          <w:lang w:val="en-US"/>
+        </w:rPr>
+        <w:t>famrel</w:t>
+      </w:r>
+      <w:proofErr w:type="spellEnd"/>
+      <w:r>
+        <w:rPr>
+          <w:sz w:val="24"/>
+          <w:szCs w:val="24"/>
+        </w:rPr>
+        <w:t xml:space="preserve"> </w:t>
+      </w:r>
+      <w:r>
+        <w:rPr>
+          <w:sz w:val="24"/>
+          <w:szCs w:val="24"/>
+        </w:rPr>
+        <w:t xml:space="preserve">прослеживается такая же логика. А в </w:t>
+      </w:r>
+      <w:r>
+        <w:rPr>
+          <w:sz w:val="24"/>
+          <w:szCs w:val="24"/>
+          <w:lang w:val="en-US"/>
+        </w:rPr>
+        <w:t>cheating</w:t>
+      </w:r>
+      <w:r>
+        <w:rPr>
+          <w:sz w:val="24"/>
+          <w:szCs w:val="24"/>
+        </w:rPr>
+        <w:t xml:space="preserve"> </w:t>
+      </w:r>
+      <w:r>
+        <w:rPr>
+          <w:sz w:val="24"/>
+          <w:szCs w:val="24"/>
+        </w:rPr>
+        <w:t xml:space="preserve">и </w:t>
+      </w:r>
+      <w:r>
+        <w:rPr>
+          <w:sz w:val="24"/>
+          <w:szCs w:val="24"/>
+          <w:lang w:val="en-US"/>
+        </w:rPr>
+        <w:t>romantic</w:t>
+      </w:r>
+      <w:r>
+        <w:rPr>
+          <w:sz w:val="24"/>
+          <w:szCs w:val="24"/>
+        </w:rPr>
+        <w:t xml:space="preserve"> </w:t>
+      </w:r>
+      <w:r>
+        <w:rPr>
+          <w:sz w:val="24"/>
+          <w:szCs w:val="24"/>
+        </w:rPr>
+        <w:t xml:space="preserve">работает так: если человек не указал в этой графе ничего, значит значение равно </w:t>
+      </w:r>
+      <w:r>
+        <w:rPr>
+          <w:sz w:val="24"/>
+          <w:szCs w:val="24"/>
+          <w:lang w:val="en-US"/>
+        </w:rPr>
+        <w:t>no</w:t>
+      </w:r>
+      <w:r>
+        <w:rPr>
+          <w:sz w:val="24"/>
+          <w:szCs w:val="24"/>
+        </w:rPr>
+        <w:t xml:space="preserve">. Все исправления пропусков прописаны в функции </w:t>
+      </w:r>
+      <w:r>
+        <w:rPr>
+          <w:sz w:val="24"/>
+          <w:szCs w:val="24"/>
+          <w:lang w:val="en-US"/>
+        </w:rPr>
+        <w:t>correction</w:t>
+      </w:r>
+      <w:r>
+        <w:rPr>
+          <w:sz w:val="24"/>
+          <w:szCs w:val="24"/>
+        </w:rPr>
+        <w:t>, которая далее помогает решать другие задания.</w:t>
+      </w:r>
+    </w:p>
+    <w:p>
+      <w:pPr>
+        <w:pStyle w:val="2"/>
+      </w:pPr>
+      <w:r>
+        <w:t>Задание 3</w:t>
+      </w:r>
+    </w:p>
+    <w:p>
+      <w:pPr>
+        <w:rPr>
+          <w:sz w:val="24"/>
+          <w:szCs w:val="24"/>
+          <w:lang w:eastAsia="en-US"/>
+        </w:rPr>
+      </w:pPr>
+      <w:r>
+        <w:rPr>
+          <w:sz w:val="24"/>
+          <w:szCs w:val="24"/>
+          <w:lang w:eastAsia="en-US"/>
+        </w:rPr>
+        <w:t>Задание 3.1: Пропущено</w:t>
+      </w:r>
+    </w:p>
+    <w:p>
+      <w:pPr>
+        <w:rPr>
+          <w:sz w:val="24"/>
+          <w:szCs w:val="24"/>
+          <w:lang w:eastAsia="en-US"/>
+        </w:rPr>
+      </w:pPr>
+      <w:r>
+        <w:rPr>
+          <w:sz w:val="24"/>
+          <w:szCs w:val="24"/>
+          <w:lang w:eastAsia="en-US"/>
+        </w:rPr>
+        <w:t xml:space="preserve">Задание 3.2: </w:t>
+      </w:r>
     </w:p>
     <w:sectPr>
       <w:pgSz w:w="11906" w:h="16838"/>

</xml_diff>